<commit_message>
added images & SNS topic
</commit_message>
<xml_diff>
--- a/S1108900CDP.docx
+++ b/S1108900CDP.docx
@@ -399,7 +399,7 @@
               </mc:Choice>
               <mc:Fallback>
                 <w:pict>
-                  <v:line w14:anchorId="51D887AD" id="Straight Connector 37" o:spid="_x0000_s1026" style="position:absolute;z-index:-251656192;visibility:visible;mso-wrap-style:square;mso-height-percent:795;mso-left-percent:100;mso-top-percent:150;mso-wrap-distance-left:9pt;mso-wrap-distance-top:0;mso-wrap-distance-right:9pt;mso-wrap-distance-bottom:0;mso-position-horizontal-relative:page;mso-position-vertical-relative:page;mso-height-percent:795;mso-left-percent:100;mso-top-percent:150;mso-height-relative:page" from="0,0" to="0,121.5pt" o:gfxdata="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" strokecolor="#272727 [2749]" strokeweight="2.25pt">
+                  <v:line w14:anchorId="358A16A6" id="Straight Connector 37" o:spid="_x0000_s1026" style="position:absolute;z-index:-251656192;visibility:visible;mso-wrap-style:square;mso-height-percent:795;mso-left-percent:100;mso-top-percent:150;mso-wrap-distance-left:9pt;mso-wrap-distance-top:0;mso-wrap-distance-right:9pt;mso-wrap-distance-bottom:0;mso-position-horizontal-relative:page;mso-position-vertical-relative:page;mso-height-percent:795;mso-left-percent:100;mso-top-percent:150;mso-height-relative:page" from="0,0" to="0,121.5pt" o:gfxdata="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" strokecolor="#272727 [2749]" strokeweight="2.25pt">
                     <v:stroke joinstyle="miter"/>
                     <w10:wrap anchorx="page" anchory="page"/>
                   </v:line>
@@ -1496,18 +1496,9 @@
           <w:rFonts w:eastAsia="Times New Roman"/>
           <w:lang w:eastAsia="en-GB"/>
         </w:rPr>
-        <w:t xml:space="preserve">many image files uploads and running over a longer </w:t>
-      </w:r>
-      <w:proofErr w:type="gramStart"/>
-      <w:r>
-        <w:rPr>
-          <w:rFonts w:eastAsia="Times New Roman"/>
-          <w:lang w:eastAsia="en-GB"/>
-        </w:rPr>
-        <w:t>period of time</w:t>
+        <w:t>many image files uploads and running over a longer period of time</w:t>
       </w:r>
       <w:bookmarkEnd w:id="3"/>
-      <w:proofErr w:type="gramEnd"/>
       <w:r>
         <w:rPr>
           <w:rFonts w:ascii="Times New Roman" w:eastAsia="Times New Roman" w:hAnsi="Times New Roman" w:cs="Times New Roman"/>
@@ -1638,6 +1629,33 @@
       </w:r>
       <w:bookmarkEnd w:id="6"/>
     </w:p>
+    <w:p/>
+    <w:p/>
+    <w:p>
+      <w:r>
+        <w:br w:type="page"/>
+      </w:r>
+    </w:p>
+    <w:p>
+      <w:r>
+        <w:lastRenderedPageBreak/>
+        <w:t>Create SQS</w:t>
+      </w:r>
+    </w:p>
+    <w:p>
+      <w:hyperlink r:id="rId7" w:history="1">
+        <w:r>
+          <w:rPr>
+            <w:rStyle w:val="Hyperlink"/>
+          </w:rPr>
+          <w:t>https://boto3.amazonaws.com/v1/documentation/api/latest/guide/sqs.html</w:t>
+        </w:r>
+      </w:hyperlink>
+      <w:r>
+        <w:t xml:space="preserve"> </w:t>
+      </w:r>
+    </w:p>
+    <w:p/>
     <w:p/>
     <w:sectPr>
       <w:pgSz w:w="11900" w:h="16840"/>
@@ -2477,6 +2495,18 @@
       <w:szCs w:val="20"/>
     </w:rPr>
   </w:style>
+  <w:style w:type="character" w:styleId="UnresolvedMention">
+    <w:name w:val="Unresolved Mention"/>
+    <w:basedOn w:val="DefaultParagraphFont"/>
+    <w:uiPriority w:val="99"/>
+    <w:semiHidden/>
+    <w:unhideWhenUsed/>
+    <w:rsid w:val="00D640D9"/>
+    <w:rPr>
+      <w:color w:val="605E5C"/>
+      <w:shd w:val="clear" w:color="auto" w:fill="E1DFDD"/>
+    </w:rPr>
+  </w:style>
 </w:styles>
 </file>
 
@@ -2799,7 +2829,7 @@
 </file>
 
 <file path=customXml/itemProps2.xml><?xml version="1.0" encoding="utf-8"?>
-<ds:datastoreItem xmlns:ds="http://schemas.openxmlformats.org/officeDocument/2006/customXml" ds:itemID="{1A42A599-5E93-A647-8357-568F4827107B}">
+<ds:datastoreItem xmlns:ds="http://schemas.openxmlformats.org/officeDocument/2006/customXml" ds:itemID="{5203C077-3A04-C44C-B9CC-2324B9E1A376}">
   <ds:schemaRefs>
     <ds:schemaRef ds:uri="http://schemas.openxmlformats.org/officeDocument/2006/bibliography"/>
   </ds:schemaRefs>

</xml_diff>

<commit_message>
subscription & DB yaml file
</commit_message>
<xml_diff>
--- a/S1108900CDP.docx
+++ b/S1108900CDP.docx
@@ -1,6 +1,6 @@
 
 <file path=word/document.xml><?xml version="1.0" encoding="utf-8"?>
-<w:document xmlns:wpc="http://schemas.microsoft.com/office/word/2010/wordprocessingCanvas" xmlns:cx="http://schemas.microsoft.com/office/drawing/2014/chartex" xmlns:cx1="http://schemas.microsoft.com/office/drawing/2015/9/8/chartex" xmlns:cx2="http://schemas.microsoft.com/office/drawing/2015/10/21/chartex" xmlns:cx3="http://schemas.microsoft.com/office/drawing/2016/5/9/chartex" xmlns:cx4="http://schemas.microsoft.com/office/drawing/2016/5/10/chartex" xmlns:cx5="http://schemas.microsoft.com/office/drawing/2016/5/11/chartex" xmlns:cx6="http://schemas.microsoft.com/office/drawing/2016/5/12/chartex" xmlns:cx7="http://schemas.microsoft.com/office/drawing/2016/5/13/chartex" xmlns:cx8="http://schemas.microsoft.com/office/drawing/2016/5/14/chartex" xmlns:mc="http://schemas.openxmlformats.org/markup-compatibility/2006" xmlns:aink="http://schemas.microsoft.com/office/drawing/2016/ink" xmlns:am3d="http://schemas.microsoft.com/office/drawing/2017/model3d" xmlns:o="urn:schemas-microsoft-com:office:office" xmlns:r="http://schemas.openxmlformats.org/officeDocument/2006/relationships" xmlns:m="http://schemas.openxmlformats.org/officeDocument/2006/math" xmlns:v="urn:schemas-microsoft-com:vml" xmlns:wp14="http://schemas.microsoft.com/office/word/2010/wordprocessingDrawing" xmlns:wp="http://schemas.openxmlformats.org/drawingml/2006/wordprocessingDrawing" xmlns:w10="urn:schemas-microsoft-com:office:word" xmlns:w="http://schemas.openxmlformats.org/wordprocessingml/2006/main" xmlns:w14="http://schemas.microsoft.com/office/word/2010/wordml" xmlns:w15="http://schemas.microsoft.com/office/word/2012/wordml" xmlns:w16cex="http://schemas.microsoft.com/office/word/2018/wordml/cex" xmlns:w16cid="http://schemas.microsoft.com/office/word/2016/wordml/cid" xmlns:w16="http://schemas.microsoft.com/office/word/2018/wordml" xmlns:w16sdtdh="http://schemas.microsoft.com/office/word/2020/wordml/sdtdatahash" xmlns:w16se="http://schemas.microsoft.com/office/word/2015/wordml/symex" xmlns:wpg="http://schemas.microsoft.com/office/word/2010/wordprocessingGroup" xmlns:wpi="http://schemas.microsoft.com/office/word/2010/wordprocessingInk" xmlns:wne="http://schemas.microsoft.com/office/word/2006/wordml" xmlns:wps="http://schemas.microsoft.com/office/word/2010/wordprocessingShape" mc:Ignorable="w14 w15 w16se w16cid w16 w16cex w16sdtdh wp14">
+<w:document xmlns:wpc="http://schemas.microsoft.com/office/word/2010/wordprocessingCanvas" xmlns:cx="http://schemas.microsoft.com/office/drawing/2014/chartex" xmlns:cx1="http://schemas.microsoft.com/office/drawing/2015/9/8/chartex" xmlns:cx2="http://schemas.microsoft.com/office/drawing/2015/10/21/chartex" xmlns:cx3="http://schemas.microsoft.com/office/drawing/2016/5/9/chartex" xmlns:cx4="http://schemas.microsoft.com/office/drawing/2016/5/10/chartex" xmlns:cx5="http://schemas.microsoft.com/office/drawing/2016/5/11/chartex" xmlns:cx6="http://schemas.microsoft.com/office/drawing/2016/5/12/chartex" xmlns:cx7="http://schemas.microsoft.com/office/drawing/2016/5/13/chartex" xmlns:cx8="http://schemas.microsoft.com/office/drawing/2016/5/14/chartex" xmlns:mc="http://schemas.openxmlformats.org/markup-compatibility/2006" xmlns:aink="http://schemas.microsoft.com/office/drawing/2016/ink" xmlns:am3d="http://schemas.microsoft.com/office/drawing/2017/model3d" xmlns:o="urn:schemas-microsoft-com:office:office" xmlns:oel="http://schemas.microsoft.com/office/2019/extlst" xmlns:r="http://schemas.openxmlformats.org/officeDocument/2006/relationships" xmlns:m="http://schemas.openxmlformats.org/officeDocument/2006/math" xmlns:v="urn:schemas-microsoft-com:vml" xmlns:wp14="http://schemas.microsoft.com/office/word/2010/wordprocessingDrawing" xmlns:wp="http://schemas.openxmlformats.org/drawingml/2006/wordprocessingDrawing" xmlns:w10="urn:schemas-microsoft-com:office:word" xmlns:w="http://schemas.openxmlformats.org/wordprocessingml/2006/main" xmlns:w14="http://schemas.microsoft.com/office/word/2010/wordml" xmlns:w15="http://schemas.microsoft.com/office/word/2012/wordml" xmlns:w16cex="http://schemas.microsoft.com/office/word/2018/wordml/cex" xmlns:w16cid="http://schemas.microsoft.com/office/word/2016/wordml/cid" xmlns:w16="http://schemas.microsoft.com/office/word/2018/wordml" xmlns:w16sdtdh="http://schemas.microsoft.com/office/word/2020/wordml/sdtdatahash" xmlns:w16se="http://schemas.microsoft.com/office/word/2015/wordml/symex" xmlns:wpg="http://schemas.microsoft.com/office/word/2010/wordprocessingGroup" xmlns:wpi="http://schemas.microsoft.com/office/word/2010/wordprocessingInk" xmlns:wne="http://schemas.microsoft.com/office/word/2006/wordml" xmlns:wps="http://schemas.microsoft.com/office/word/2010/wordprocessingShape" mc:Ignorable="w14 w15 w16se w16cid w16 w16cex w16sdtdh wp14">
   <w:body>
     <w:sdt>
       <w:sdtPr>
@@ -10,6 +10,7 @@
           <w:docPartUnique/>
         </w:docPartObj>
       </w:sdtPr>
+      <w:sdtEndPr/>
       <w:sdtContent>
         <w:p>
           <w:r>
@@ -66,6 +67,7 @@
                                   <w15:appearance w15:val="hidden"/>
                                   <w:text/>
                                 </w:sdtPr>
+                                <w:sdtEndPr/>
                                 <w:sdtContent>
                                   <w:p>
                                     <w:pPr>
@@ -115,6 +117,7 @@
                                     <w15:appearance w15:val="hidden"/>
                                     <w:text/>
                                   </w:sdtPr>
+                                  <w:sdtEndPr/>
                                   <w:sdtContent>
                                     <w:r>
                                       <w:rPr>
@@ -151,6 +154,7 @@
                                     <w15:appearance w15:val="hidden"/>
                                     <w:text/>
                                   </w:sdtPr>
+                                  <w:sdtEndPr/>
                                   <w:sdtContent>
                                     <w:r>
                                       <w:rPr>
@@ -399,7 +403,7 @@
               </mc:Choice>
               <mc:Fallback>
                 <w:pict>
-                  <v:line w14:anchorId="358A16A6" id="Straight Connector 37" o:spid="_x0000_s1026" style="position:absolute;z-index:-251656192;visibility:visible;mso-wrap-style:square;mso-height-percent:795;mso-left-percent:100;mso-top-percent:150;mso-wrap-distance-left:9pt;mso-wrap-distance-top:0;mso-wrap-distance-right:9pt;mso-wrap-distance-bottom:0;mso-position-horizontal-relative:page;mso-position-vertical-relative:page;mso-height-percent:795;mso-left-percent:100;mso-top-percent:150;mso-height-relative:page" from="0,0" to="0,121.5pt" o:gfxdata="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" strokecolor="#272727 [2749]" strokeweight="2.25pt">
+                  <v:line w14:anchorId="659CBCAE" id="Straight Connector 37" o:spid="_x0000_s1026" style="position:absolute;z-index:-251656192;visibility:visible;mso-wrap-style:square;mso-height-percent:795;mso-left-percent:100;mso-top-percent:150;mso-wrap-distance-left:9pt;mso-wrap-distance-top:0;mso-wrap-distance-right:9pt;mso-wrap-distance-bottom:0;mso-position-horizontal-relative:page;mso-position-vertical-relative:page;mso-height-percent:795;mso-left-percent:100;mso-top-percent:150;mso-height-relative:page" from="0,0" to="0,121.5pt" o:gfxdata="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" strokecolor="#272727 [2749]" strokeweight="2.25pt">
                     <v:stroke joinstyle="miter"/>
                     <w10:wrap anchorx="page" anchory="page"/>
                   </v:line>
@@ -472,6 +476,7 @@
                                   <w15:appearance w15:val="hidden"/>
                                   <w:text/>
                                 </w:sdtPr>
+                                <w:sdtEndPr/>
                                 <w:sdtContent>
                                   <w:p>
                                     <w:pPr>
@@ -670,6 +675,15 @@
     </w:sdt>
     <w:sdt>
       <w:sdtPr>
+        <w:rPr>
+          <w:rFonts w:asciiTheme="minorHAnsi" w:eastAsiaTheme="minorHAnsi" w:hAnsiTheme="minorHAnsi" w:cstheme="minorBidi"/>
+          <w:b w:val="0"/>
+          <w:bCs w:val="0"/>
+          <w:color w:val="auto"/>
+          <w:sz w:val="24"/>
+          <w:szCs w:val="24"/>
+          <w:lang w:val="en-GB"/>
+        </w:rPr>
         <w:id w:val="-1916470358"/>
         <w:docPartObj>
           <w:docPartGallery w:val="Table of Contents"/>
@@ -678,12 +692,7 @@
       </w:sdtPr>
       <w:sdtEndPr>
         <w:rPr>
-          <w:rFonts w:asciiTheme="minorHAnsi" w:eastAsiaTheme="minorHAnsi" w:hAnsiTheme="minorHAnsi" w:cstheme="minorBidi"/>
           <w:noProof/>
-          <w:color w:val="auto"/>
-          <w:sz w:val="24"/>
-          <w:szCs w:val="24"/>
-          <w:lang w:val="en-GB"/>
         </w:rPr>
       </w:sdtEndPr>
       <w:sdtContent>
@@ -1311,25 +1320,7 @@
           <w:szCs w:val="22"/>
           <w:lang w:eastAsia="en-GB"/>
         </w:rPr>
-        <w:t xml:space="preserve">I declare that all work submitted for this coursework is the work of </w:t>
-      </w:r>
-      <w:r>
-        <w:rPr>
-          <w:rFonts w:ascii="Calibri" w:eastAsia="Times New Roman" w:hAnsi="Calibri" w:cs="Calibri"/>
-          <w:sz w:val="22"/>
-          <w:szCs w:val="22"/>
-          <w:lang w:eastAsia="en-GB"/>
-        </w:rPr>
-        <w:t>Iona Wright</w:t>
-      </w:r>
-      <w:r>
-        <w:rPr>
-          <w:rFonts w:ascii="Calibri" w:eastAsia="Times New Roman" w:hAnsi="Calibri" w:cs="Calibri"/>
-          <w:sz w:val="22"/>
-          <w:szCs w:val="22"/>
-          <w:lang w:eastAsia="en-GB"/>
-        </w:rPr>
-        <w:t xml:space="preserve"> alone unless stated otherwise.</w:t>
+        <w:t>I declare that all work submitted for this coursework is the work of Iona Wright alone unless stated otherwise.</w:t>
       </w:r>
     </w:p>
     <w:p>
@@ -1461,6 +1452,43 @@
     <w:p>
       <w:pPr>
         <w:rPr>
+          <w:rFonts w:ascii="Times New Roman" w:eastAsia="Times New Roman" w:hAnsi="Times New Roman" w:cs="Times New Roman"/>
+          <w:lang w:eastAsia="en-GB"/>
+        </w:rPr>
+      </w:pPr>
+      <w:r>
+        <w:rPr>
+          <w:rFonts w:ascii="Times New Roman" w:eastAsia="Times New Roman" w:hAnsi="Times New Roman" w:cs="Times New Roman"/>
+          <w:lang w:eastAsia="en-GB"/>
+        </w:rPr>
+        <w:t>The bucket name can be between 3 and 63 characters long, and can contain only lower-case characters, numbers, periods, and dashes.</w:t>
+      </w:r>
+    </w:p>
+    <w:p>
+      <w:pPr>
+        <w:rPr>
+          <w:lang w:eastAsia="en-GB"/>
+        </w:rPr>
+      </w:pPr>
+      <w:hyperlink r:id="rId7" w:history="1">
+        <w:r>
+          <w:rPr>
+            <w:rStyle w:val="Hyperlink"/>
+            <w:lang w:eastAsia="en-GB"/>
+          </w:rPr>
+          <w:t>https://docs.aws.amazon.com/AmazonS3/latest/userguide/bucketnamingrules.html</w:t>
+        </w:r>
+      </w:hyperlink>
+      <w:r>
+        <w:rPr>
+          <w:lang w:eastAsia="en-GB"/>
+        </w:rPr>
+        <w:t xml:space="preserve"> </w:t>
+      </w:r>
+    </w:p>
+    <w:p>
+      <w:pPr>
+        <w:rPr>
           <w:rFonts w:ascii="Arial" w:eastAsia="Times New Roman" w:hAnsi="Arial" w:cs="Arial"/>
           <w:sz w:val="30"/>
           <w:szCs w:val="30"/>
@@ -1496,9 +1524,18 @@
           <w:rFonts w:eastAsia="Times New Roman"/>
           <w:lang w:eastAsia="en-GB"/>
         </w:rPr>
-        <w:t>many image files uploads and running over a longer period of time</w:t>
+        <w:t xml:space="preserve">many image files uploads and running over a longer </w:t>
+      </w:r>
+      <w:proofErr w:type="gramStart"/>
+      <w:r>
+        <w:rPr>
+          <w:rFonts w:eastAsia="Times New Roman"/>
+          <w:lang w:eastAsia="en-GB"/>
+        </w:rPr>
+        <w:t>period of time</w:t>
       </w:r>
       <w:bookmarkEnd w:id="3"/>
+      <w:proofErr w:type="gramEnd"/>
       <w:r>
         <w:rPr>
           <w:rFonts w:ascii="Times New Roman" w:eastAsia="Times New Roman" w:hAnsi="Times New Roman" w:cs="Times New Roman"/>
@@ -1516,28 +1553,75 @@
           <w:lang w:eastAsia="en-GB"/>
         </w:rPr>
       </w:pPr>
-    </w:p>
-    <w:p>
-      <w:pPr>
+      <w:r>
         <w:rPr>
           <w:rFonts w:ascii="Arial" w:eastAsia="Times New Roman" w:hAnsi="Arial" w:cs="Arial"/>
           <w:sz w:val="30"/>
           <w:szCs w:val="30"/>
           <w:lang w:eastAsia="en-GB"/>
         </w:rPr>
-      </w:pPr>
-      <w:r>
+        <w:t xml:space="preserve">Log events show how much you are billed for </w:t>
+      </w:r>
+    </w:p>
+    <w:p>
+      <w:pPr>
         <w:rPr>
           <w:rFonts w:ascii="Arial" w:eastAsia="Times New Roman" w:hAnsi="Arial" w:cs="Arial"/>
           <w:sz w:val="30"/>
           <w:szCs w:val="30"/>
           <w:lang w:eastAsia="en-GB"/>
         </w:rPr>
-        <w:br w:type="page"/>
-      </w:r>
+      </w:pPr>
     </w:p>
     <w:p>
       <w:pPr>
+        <w:rPr>
+          <w:rFonts w:ascii="Arial" w:eastAsia="Times New Roman" w:hAnsi="Arial" w:cs="Arial"/>
+          <w:sz w:val="30"/>
+          <w:szCs w:val="30"/>
+          <w:lang w:eastAsia="en-GB"/>
+        </w:rPr>
+      </w:pPr>
+      <w:r>
+        <w:rPr>
+          <w:rFonts w:ascii="Arial" w:eastAsia="Times New Roman" w:hAnsi="Arial" w:cs="Arial"/>
+          <w:sz w:val="30"/>
+          <w:szCs w:val="30"/>
+          <w:lang w:eastAsia="en-GB"/>
+        </w:rPr>
+        <w:t xml:space="preserve">Amazon SNS </w:t>
+      </w:r>
+      <w:r>
+        <w:rPr>
+          <w:rFonts w:ascii="Arial" w:eastAsia="Times New Roman" w:hAnsi="Arial" w:cs="Arial"/>
+          <w:sz w:val="30"/>
+          <w:szCs w:val="30"/>
+          <w:lang w:eastAsia="en-GB"/>
+        </w:rPr>
+        <w:t xml:space="preserve">provides in-transit encryption by default but not at-rest. Enabling at-rest to the server side will increased the security. </w:t>
+      </w:r>
+    </w:p>
+    <w:p>
+      <w:pPr>
+        <w:rPr>
+          <w:rFonts w:ascii="Arial" w:eastAsia="Times New Roman" w:hAnsi="Arial" w:cs="Arial"/>
+          <w:sz w:val="30"/>
+          <w:szCs w:val="30"/>
+          <w:lang w:eastAsia="en-GB"/>
+        </w:rPr>
+      </w:pPr>
+      <w:r>
+        <w:rPr>
+          <w:rFonts w:ascii="Arial" w:eastAsia="Times New Roman" w:hAnsi="Arial" w:cs="Arial"/>
+          <w:sz w:val="30"/>
+          <w:szCs w:val="30"/>
+          <w:lang w:eastAsia="en-GB"/>
+        </w:rPr>
+        <w:br w:type="page"/>
+      </w:r>
+    </w:p>
+    <w:p>
+      <w:pPr>
         <w:pStyle w:val="Heading1"/>
         <w:rPr>
           <w:rFonts w:eastAsia="Times New Roman"/>
@@ -1599,6 +1683,75 @@
           <w:lang w:eastAsia="en-GB"/>
         </w:rPr>
         <w:br/>
+      </w:r>
+    </w:p>
+    <w:p>
+      <w:pPr>
+        <w:rPr>
+          <w:rFonts w:ascii="Arial" w:eastAsia="Times New Roman" w:hAnsi="Arial" w:cs="Arial"/>
+          <w:sz w:val="30"/>
+          <w:szCs w:val="30"/>
+          <w:lang w:eastAsia="en-GB"/>
+        </w:rPr>
+      </w:pPr>
+      <w:r>
+        <w:rPr>
+          <w:rFonts w:ascii="Arial" w:eastAsia="Times New Roman" w:hAnsi="Arial" w:cs="Arial"/>
+          <w:sz w:val="30"/>
+          <w:szCs w:val="30"/>
+          <w:lang w:eastAsia="en-GB"/>
+        </w:rPr>
+        <w:t xml:space="preserve">AWS IAM – security credentials: </w:t>
+      </w:r>
+      <w:hyperlink r:id="rId8" w:history="1">
+        <w:r>
+          <w:rPr>
+            <w:rStyle w:val="Hyperlink"/>
+            <w:rFonts w:ascii="Arial" w:eastAsia="Times New Roman" w:hAnsi="Arial" w:cs="Arial"/>
+            <w:sz w:val="30"/>
+            <w:szCs w:val="30"/>
+            <w:lang w:eastAsia="en-GB"/>
+          </w:rPr>
+          <w:t>https://www.youtube.com/watch?v=5q7FtT_DyME</w:t>
+        </w:r>
+      </w:hyperlink>
+      <w:r>
+        <w:rPr>
+          <w:rFonts w:ascii="Arial" w:eastAsia="Times New Roman" w:hAnsi="Arial" w:cs="Arial"/>
+          <w:sz w:val="30"/>
+          <w:szCs w:val="30"/>
+          <w:lang w:eastAsia="en-GB"/>
+        </w:rPr>
+        <w:t xml:space="preserve"> </w:t>
+      </w:r>
+    </w:p>
+    <w:p>
+      <w:pPr>
+        <w:rPr>
+          <w:rFonts w:ascii="Arial" w:eastAsia="Times New Roman" w:hAnsi="Arial" w:cs="Arial"/>
+          <w:sz w:val="30"/>
+          <w:szCs w:val="30"/>
+          <w:lang w:eastAsia="en-GB"/>
+        </w:rPr>
+      </w:pPr>
+    </w:p>
+    <w:p>
+      <w:pPr>
+        <w:rPr>
+          <w:rFonts w:ascii="Arial" w:eastAsia="Times New Roman" w:hAnsi="Arial" w:cs="Arial"/>
+          <w:sz w:val="30"/>
+          <w:szCs w:val="30"/>
+          <w:lang w:eastAsia="en-GB"/>
+        </w:rPr>
+      </w:pPr>
+      <w:r>
+        <w:rPr>
+          <w:rFonts w:ascii="Arial" w:eastAsia="Times New Roman" w:hAnsi="Arial" w:cs="Arial"/>
+          <w:sz w:val="30"/>
+          <w:szCs w:val="30"/>
+          <w:lang w:eastAsia="en-GB"/>
+        </w:rPr>
+        <w:t>Create our own (SSH) key – don’t use the default</w:t>
       </w:r>
     </w:p>
     <w:p>
@@ -1643,7 +1796,7 @@
       </w:r>
     </w:p>
     <w:p>
-      <w:hyperlink r:id="rId7" w:history="1">
+      <w:hyperlink r:id="rId9" w:history="1">
         <w:r>
           <w:rPr>
             <w:rStyle w:val="Hyperlink"/>
@@ -1670,7 +1823,7 @@
 </file>
 
 <file path=word/numbering.xml><?xml version="1.0" encoding="utf-8"?>
-<w:numbering xmlns:wpc="http://schemas.microsoft.com/office/word/2010/wordprocessingCanvas" xmlns:cx="http://schemas.microsoft.com/office/drawing/2014/chartex" xmlns:cx1="http://schemas.microsoft.com/office/drawing/2015/9/8/chartex" xmlns:cx2="http://schemas.microsoft.com/office/drawing/2015/10/21/chartex" xmlns:cx3="http://schemas.microsoft.com/office/drawing/2016/5/9/chartex" xmlns:cx4="http://schemas.microsoft.com/office/drawing/2016/5/10/chartex" xmlns:cx5="http://schemas.microsoft.com/office/drawing/2016/5/11/chartex" xmlns:cx6="http://schemas.microsoft.com/office/drawing/2016/5/12/chartex" xmlns:cx7="http://schemas.microsoft.com/office/drawing/2016/5/13/chartex" xmlns:cx8="http://schemas.microsoft.com/office/drawing/2016/5/14/chartex" xmlns:mc="http://schemas.openxmlformats.org/markup-compatibility/2006" xmlns:aink="http://schemas.microsoft.com/office/drawing/2016/ink" xmlns:am3d="http://schemas.microsoft.com/office/drawing/2017/model3d" xmlns:o="urn:schemas-microsoft-com:office:office" xmlns:r="http://schemas.openxmlformats.org/officeDocument/2006/relationships" xmlns:m="http://schemas.openxmlformats.org/officeDocument/2006/math" xmlns:v="urn:schemas-microsoft-com:vml" xmlns:wp14="http://schemas.microsoft.com/office/word/2010/wordprocessingDrawing" xmlns:wp="http://schemas.openxmlformats.org/drawingml/2006/wordprocessingDrawing" xmlns:w10="urn:schemas-microsoft-com:office:word" xmlns:w="http://schemas.openxmlformats.org/wordprocessingml/2006/main" xmlns:w14="http://schemas.microsoft.com/office/word/2010/wordml" xmlns:w15="http://schemas.microsoft.com/office/word/2012/wordml" xmlns:w16cex="http://schemas.microsoft.com/office/word/2018/wordml/cex" xmlns:w16cid="http://schemas.microsoft.com/office/word/2016/wordml/cid" xmlns:w16="http://schemas.microsoft.com/office/word/2018/wordml" xmlns:w16sdtdh="http://schemas.microsoft.com/office/word/2020/wordml/sdtdatahash" xmlns:w16se="http://schemas.microsoft.com/office/word/2015/wordml/symex" xmlns:wpg="http://schemas.microsoft.com/office/word/2010/wordprocessingGroup" xmlns:wpi="http://schemas.microsoft.com/office/word/2010/wordprocessingInk" xmlns:wne="http://schemas.microsoft.com/office/word/2006/wordml" xmlns:wps="http://schemas.microsoft.com/office/word/2010/wordprocessingShape" mc:Ignorable="w14 w15 w16se w16cid w16 w16cex w16sdtdh wp14">
+<w:numbering xmlns:wpc="http://schemas.microsoft.com/office/word/2010/wordprocessingCanvas" xmlns:cx="http://schemas.microsoft.com/office/drawing/2014/chartex" xmlns:cx1="http://schemas.microsoft.com/office/drawing/2015/9/8/chartex" xmlns:cx2="http://schemas.microsoft.com/office/drawing/2015/10/21/chartex" xmlns:cx3="http://schemas.microsoft.com/office/drawing/2016/5/9/chartex" xmlns:cx4="http://schemas.microsoft.com/office/drawing/2016/5/10/chartex" xmlns:cx5="http://schemas.microsoft.com/office/drawing/2016/5/11/chartex" xmlns:cx6="http://schemas.microsoft.com/office/drawing/2016/5/12/chartex" xmlns:cx7="http://schemas.microsoft.com/office/drawing/2016/5/13/chartex" xmlns:cx8="http://schemas.microsoft.com/office/drawing/2016/5/14/chartex" xmlns:mc="http://schemas.openxmlformats.org/markup-compatibility/2006" xmlns:aink="http://schemas.microsoft.com/office/drawing/2016/ink" xmlns:am3d="http://schemas.microsoft.com/office/drawing/2017/model3d" xmlns:o="urn:schemas-microsoft-com:office:office" xmlns:oel="http://schemas.microsoft.com/office/2019/extlst" xmlns:r="http://schemas.openxmlformats.org/officeDocument/2006/relationships" xmlns:m="http://schemas.openxmlformats.org/officeDocument/2006/math" xmlns:v="urn:schemas-microsoft-com:vml" xmlns:wp14="http://schemas.microsoft.com/office/word/2010/wordprocessingDrawing" xmlns:wp="http://schemas.openxmlformats.org/drawingml/2006/wordprocessingDrawing" xmlns:w10="urn:schemas-microsoft-com:office:word" xmlns:w="http://schemas.openxmlformats.org/wordprocessingml/2006/main" xmlns:w14="http://schemas.microsoft.com/office/word/2010/wordml" xmlns:w15="http://schemas.microsoft.com/office/word/2012/wordml" xmlns:w16cex="http://schemas.microsoft.com/office/word/2018/wordml/cex" xmlns:w16cid="http://schemas.microsoft.com/office/word/2016/wordml/cid" xmlns:w16="http://schemas.microsoft.com/office/word/2018/wordml" xmlns:w16sdtdh="http://schemas.microsoft.com/office/word/2020/wordml/sdtdatahash" xmlns:w16se="http://schemas.microsoft.com/office/word/2015/wordml/symex" xmlns:wpg="http://schemas.microsoft.com/office/word/2010/wordprocessingGroup" xmlns:wpi="http://schemas.microsoft.com/office/word/2010/wordprocessingInk" xmlns:wne="http://schemas.microsoft.com/office/word/2006/wordml" xmlns:wps="http://schemas.microsoft.com/office/word/2010/wordprocessingShape" mc:Ignorable="w14 w15 w16se w16cid w16 w16cex w16sdtdh wp14">
   <w:abstractNum w:abstractNumId="0" w15:restartNumberingAfterBreak="0">
     <w:nsid w:val="20C67418"/>
     <w:multiLevelType w:val="hybridMultilevel"/>
@@ -1760,7 +1913,7 @@
       </w:pPr>
     </w:lvl>
   </w:abstractNum>
-  <w:num w:numId="1">
+  <w:num w:numId="1" w16cid:durableId="258833268">
     <w:abstractNumId w:val="0"/>
   </w:num>
 </w:numbering>
@@ -2829,7 +2982,7 @@
 </file>
 
 <file path=customXml/itemProps2.xml><?xml version="1.0" encoding="utf-8"?>
-<ds:datastoreItem xmlns:ds="http://schemas.openxmlformats.org/officeDocument/2006/customXml" ds:itemID="{5203C077-3A04-C44C-B9CC-2324B9E1A376}">
+<ds:datastoreItem xmlns:ds="http://schemas.openxmlformats.org/officeDocument/2006/customXml" ds:itemID="{3BD6D507-77E6-F74B-99A2-4992C14CFBA9}">
   <ds:schemaRefs>
     <ds:schemaRef ds:uri="http://schemas.openxmlformats.org/officeDocument/2006/bibliography"/>
   </ds:schemaRefs>

</xml_diff>

<commit_message>
update details in yaml
</commit_message>
<xml_diff>
--- a/S1108900CDP.docx
+++ b/S1108900CDP.docx
@@ -212,6 +212,7 @@
                             <w15:appearance w15:val="hidden"/>
                             <w:text/>
                           </w:sdtPr>
+                          <w:sdtEndPr/>
                           <w:sdtContent>
                             <w:p>
                               <w:pPr>
@@ -261,6 +262,7 @@
                               <w15:appearance w15:val="hidden"/>
                               <w:text/>
                             </w:sdtPr>
+                            <w:sdtEndPr/>
                             <w:sdtContent>
                               <w:r>
                                 <w:rPr>
@@ -297,6 +299,7 @@
                               <w15:appearance w15:val="hidden"/>
                               <w:text/>
                             </w:sdtPr>
+                            <w:sdtEndPr/>
                             <w:sdtContent>
                               <w:r>
                                 <w:rPr>
@@ -588,6 +591,7 @@
                             <w15:appearance w15:val="hidden"/>
                             <w:text/>
                           </w:sdtPr>
+                          <w:sdtEndPr/>
                           <w:sdtContent>
                             <w:p>
                               <w:pPr>
@@ -1524,18 +1528,9 @@
           <w:rFonts w:eastAsia="Times New Roman"/>
           <w:lang w:eastAsia="en-GB"/>
         </w:rPr>
-        <w:t xml:space="preserve">many image files uploads and running over a longer </w:t>
-      </w:r>
-      <w:proofErr w:type="gramStart"/>
-      <w:r>
-        <w:rPr>
-          <w:rFonts w:eastAsia="Times New Roman"/>
-          <w:lang w:eastAsia="en-GB"/>
-        </w:rPr>
-        <w:t>period of time</w:t>
+        <w:t>many image files uploads and running over a longer period of time</w:t>
       </w:r>
       <w:bookmarkEnd w:id="3"/>
-      <w:proofErr w:type="gramEnd"/>
       <w:r>
         <w:rPr>
           <w:rFonts w:ascii="Times New Roman" w:eastAsia="Times New Roman" w:hAnsi="Times New Roman" w:cs="Times New Roman"/>
@@ -1600,6 +1595,162 @@
         </w:rPr>
         <w:t xml:space="preserve">provides in-transit encryption by default but not at-rest. Enabling at-rest to the server side will increased the security. </w:t>
       </w:r>
+    </w:p>
+    <w:p>
+      <w:pPr>
+        <w:rPr>
+          <w:rFonts w:ascii="Arial" w:eastAsia="Times New Roman" w:hAnsi="Arial" w:cs="Arial"/>
+          <w:sz w:val="30"/>
+          <w:szCs w:val="30"/>
+          <w:lang w:eastAsia="en-GB"/>
+        </w:rPr>
+      </w:pPr>
+    </w:p>
+    <w:p>
+      <w:pPr>
+        <w:rPr>
+          <w:rFonts w:ascii="Courier New" w:eastAsia="Times New Roman" w:hAnsi="Courier New" w:cs="Courier New"/>
+          <w:sz w:val="20"/>
+          <w:szCs w:val="20"/>
+          <w:lang w:eastAsia="en-GB"/>
+        </w:rPr>
+      </w:pPr>
+      <w:r>
+        <w:rPr>
+          <w:rFonts w:ascii="Courier New" w:eastAsia="Times New Roman" w:hAnsi="Courier New" w:cs="Courier New"/>
+          <w:sz w:val="20"/>
+          <w:szCs w:val="20"/>
+          <w:lang w:eastAsia="en-GB"/>
+        </w:rPr>
+        <w:t>SQS queue</w:t>
+      </w:r>
+    </w:p>
+    <w:p>
+      <w:pPr>
+        <w:rPr>
+          <w:rFonts w:ascii="Courier New" w:eastAsia="Times New Roman" w:hAnsi="Courier New" w:cs="Courier New"/>
+          <w:sz w:val="20"/>
+          <w:szCs w:val="20"/>
+          <w:lang w:eastAsia="en-GB"/>
+        </w:rPr>
+      </w:pPr>
+      <w:r>
+        <w:rPr>
+          <w:rFonts w:ascii="Courier New" w:eastAsia="Times New Roman" w:hAnsi="Courier New" w:cs="Courier New"/>
+          <w:sz w:val="20"/>
+          <w:szCs w:val="20"/>
+          <w:lang w:eastAsia="en-GB"/>
+        </w:rPr>
+        <w:t>KmsDataKeyReusePeriodSeconds</w:t>
+      </w:r>
+    </w:p>
+    <w:p>
+      <w:pPr>
+        <w:spacing w:before="100" w:beforeAutospacing="1" w:after="100" w:afterAutospacing="1"/>
+        <w:ind w:left="720"/>
+        <w:rPr>
+          <w:rFonts w:ascii="Times New Roman" w:eastAsia="Times New Roman" w:hAnsi="Times New Roman" w:cs="Times New Roman"/>
+          <w:lang w:eastAsia="en-GB"/>
+        </w:rPr>
+      </w:pPr>
+      <w:r>
+        <w:rPr>
+          <w:rFonts w:ascii="Times New Roman" w:eastAsia="Times New Roman" w:hAnsi="Times New Roman" w:cs="Times New Roman"/>
+          <w:lang w:eastAsia="en-GB"/>
+        </w:rPr>
+        <w:t>The length of time in seconds for which Amazon SQS can reuse a data key to encrypt or decrypt messages before calling AWS KMS again. The value must be an integer between 60 (1 minute) and 86,400 (24 hours). The default is 300 (5 minutes).</w:t>
+      </w:r>
+    </w:p>
+    <w:p>
+      <w:pPr>
+        <w:rPr>
+          <w:rFonts w:ascii="Times New Roman" w:eastAsia="Times New Roman" w:hAnsi="Times New Roman" w:cs="Times New Roman"/>
+          <w:lang w:eastAsia="en-GB"/>
+        </w:rPr>
+      </w:pPr>
+      <w:r>
+        <w:rPr>
+          <w:rFonts w:ascii="Courier New" w:eastAsia="Times New Roman" w:hAnsi="Courier New" w:cs="Courier New"/>
+          <w:sz w:val="20"/>
+          <w:szCs w:val="20"/>
+          <w:lang w:eastAsia="en-GB"/>
+        </w:rPr>
+        <w:t>MaximumMessageSize</w:t>
+      </w:r>
+    </w:p>
+    <w:p>
+      <w:pPr>
+        <w:spacing w:before="100" w:beforeAutospacing="1" w:after="100" w:afterAutospacing="1"/>
+        <w:ind w:left="720"/>
+        <w:rPr>
+          <w:rFonts w:ascii="Times New Roman" w:eastAsia="Times New Roman" w:hAnsi="Times New Roman" w:cs="Times New Roman"/>
+          <w:lang w:eastAsia="en-GB"/>
+        </w:rPr>
+      </w:pPr>
+      <w:r>
+        <w:rPr>
+          <w:rFonts w:ascii="Times New Roman" w:eastAsia="Times New Roman" w:hAnsi="Times New Roman" w:cs="Times New Roman"/>
+          <w:lang w:eastAsia="en-GB"/>
+        </w:rPr>
+        <w:t xml:space="preserve">The limit of how many bytes that a message can contain before Amazon SQS rejects it. You can specify an integer value from </w:t>
+      </w:r>
+      <w:r>
+        <w:rPr>
+          <w:rFonts w:ascii="Courier New" w:eastAsia="Times New Roman" w:hAnsi="Courier New" w:cs="Courier New"/>
+          <w:sz w:val="20"/>
+          <w:szCs w:val="20"/>
+          <w:lang w:eastAsia="en-GB"/>
+        </w:rPr>
+        <w:t>1,024</w:t>
+      </w:r>
+      <w:r>
+        <w:rPr>
+          <w:rFonts w:ascii="Times New Roman" w:eastAsia="Times New Roman" w:hAnsi="Times New Roman" w:cs="Times New Roman"/>
+          <w:lang w:eastAsia="en-GB"/>
+        </w:rPr>
+        <w:t xml:space="preserve"> bytes (1 KiB) to </w:t>
+      </w:r>
+      <w:r>
+        <w:rPr>
+          <w:rFonts w:ascii="Courier New" w:eastAsia="Times New Roman" w:hAnsi="Courier New" w:cs="Courier New"/>
+          <w:sz w:val="20"/>
+          <w:szCs w:val="20"/>
+          <w:lang w:eastAsia="en-GB"/>
+        </w:rPr>
+        <w:t>262,144</w:t>
+      </w:r>
+      <w:r>
+        <w:rPr>
+          <w:rFonts w:ascii="Times New Roman" w:eastAsia="Times New Roman" w:hAnsi="Times New Roman" w:cs="Times New Roman"/>
+          <w:lang w:eastAsia="en-GB"/>
+        </w:rPr>
+        <w:t xml:space="preserve"> bytes (256 KiB). The default value is </w:t>
+      </w:r>
+      <w:r>
+        <w:rPr>
+          <w:rFonts w:ascii="Courier New" w:eastAsia="Times New Roman" w:hAnsi="Courier New" w:cs="Courier New"/>
+          <w:sz w:val="20"/>
+          <w:szCs w:val="20"/>
+          <w:lang w:eastAsia="en-GB"/>
+        </w:rPr>
+        <w:t>262,144</w:t>
+      </w:r>
+      <w:r>
+        <w:rPr>
+          <w:rFonts w:ascii="Times New Roman" w:eastAsia="Times New Roman" w:hAnsi="Times New Roman" w:cs="Times New Roman"/>
+          <w:lang w:eastAsia="en-GB"/>
+        </w:rPr>
+        <w:t xml:space="preserve"> (256 KiB).</w:t>
+      </w:r>
+    </w:p>
+    <w:p>
+      <w:pPr>
+        <w:spacing w:before="100" w:beforeAutospacing="1" w:after="100" w:afterAutospacing="1"/>
+        <w:rPr>
+          <w:rFonts w:ascii="Times New Roman" w:eastAsia="Times New Roman" w:hAnsi="Times New Roman" w:cs="Times New Roman"/>
+          <w:lang w:eastAsia="en-GB"/>
+        </w:rPr>
+      </w:pPr>
     </w:p>
     <w:p>
       <w:pPr>
@@ -1809,7 +1960,24 @@
       </w:r>
     </w:p>
     <w:p/>
-    <w:p/>
+    <w:p>
+      <w:r>
+        <w:t xml:space="preserve">Cloud Formation: </w:t>
+      </w:r>
+    </w:p>
+    <w:p>
+      <w:hyperlink r:id="rId10" w:history="1">
+        <w:r>
+          <w:rPr>
+            <w:rStyle w:val="Hyperlink"/>
+          </w:rPr>
+          <w:t>https://docs.aws.amazon.com/AWSCloudFormation/latest/UserGuide/Welcome.html</w:t>
+        </w:r>
+      </w:hyperlink>
+      <w:r>
+        <w:t xml:space="preserve"> </w:t>
+      </w:r>
+    </w:p>
     <w:sectPr>
       <w:pgSz w:w="11900" w:h="16840"/>
       <w:pgMar w:top="1440" w:right="1440" w:bottom="1440" w:left="1440" w:header="708" w:footer="708" w:gutter="0"/>
@@ -2660,6 +2828,34 @@
       <w:shd w:val="clear" w:color="auto" w:fill="E1DFDD"/>
     </w:rPr>
   </w:style>
+  <w:style w:type="character" w:styleId="HTMLCode">
+    <w:name w:val="HTML Code"/>
+    <w:basedOn w:val="DefaultParagraphFont"/>
+    <w:uiPriority w:val="99"/>
+    <w:semiHidden/>
+    <w:unhideWhenUsed/>
+    <w:rsid w:val="00C027DD"/>
+    <w:rPr>
+      <w:rFonts w:ascii="Courier New" w:eastAsia="Times New Roman" w:hAnsi="Courier New" w:cs="Courier New"/>
+      <w:sz w:val="20"/>
+      <w:szCs w:val="20"/>
+    </w:rPr>
+  </w:style>
+  <w:style w:type="paragraph" w:styleId="NormalWeb">
+    <w:name w:val="Normal (Web)"/>
+    <w:basedOn w:val="Normal"/>
+    <w:uiPriority w:val="99"/>
+    <w:semiHidden/>
+    <w:unhideWhenUsed/>
+    <w:rsid w:val="00C027DD"/>
+    <w:pPr>
+      <w:spacing w:before="100" w:beforeAutospacing="1" w:after="100" w:afterAutospacing="1"/>
+    </w:pPr>
+    <w:rPr>
+      <w:rFonts w:ascii="Times New Roman" w:eastAsia="Times New Roman" w:hAnsi="Times New Roman" w:cs="Times New Roman"/>
+      <w:lang w:eastAsia="en-GB"/>
+    </w:rPr>
+  </w:style>
 </w:styles>
 </file>
 

</xml_diff>

<commit_message>
update yaml to remove attribute that failed
</commit_message>
<xml_diff>
--- a/S1108900CDP.docx
+++ b/S1108900CDP.docx
@@ -1528,9 +1528,18 @@
           <w:rFonts w:eastAsia="Times New Roman"/>
           <w:lang w:eastAsia="en-GB"/>
         </w:rPr>
-        <w:t>many image files uploads and running over a longer period of time</w:t>
+        <w:t xml:space="preserve">many image files uploads and running over a longer </w:t>
+      </w:r>
+      <w:proofErr w:type="gramStart"/>
+      <w:r>
+        <w:rPr>
+          <w:rFonts w:eastAsia="Times New Roman"/>
+          <w:lang w:eastAsia="en-GB"/>
+        </w:rPr>
+        <w:t>period of time</w:t>
       </w:r>
       <w:bookmarkEnd w:id="3"/>
+      <w:proofErr w:type="gramEnd"/>
       <w:r>
         <w:rPr>
           <w:rFonts w:ascii="Times New Roman" w:eastAsia="Times New Roman" w:hAnsi="Times New Roman" w:cs="Times New Roman"/>
@@ -1634,6 +1643,7 @@
           <w:lang w:eastAsia="en-GB"/>
         </w:rPr>
       </w:pPr>
+      <w:proofErr w:type="spellStart"/>
       <w:r>
         <w:rPr>
           <w:rFonts w:ascii="Courier New" w:eastAsia="Times New Roman" w:hAnsi="Courier New" w:cs="Courier New"/>
@@ -1643,6 +1653,7 @@
         </w:rPr>
         <w:t>KmsDataKeyReusePeriodSeconds</w:t>
       </w:r>
+      <w:proofErr w:type="spellEnd"/>
     </w:p>
     <w:p>
       <w:pPr>
@@ -1668,6 +1679,7 @@
           <w:lang w:eastAsia="en-GB"/>
         </w:rPr>
       </w:pPr>
+      <w:proofErr w:type="spellStart"/>
       <w:r>
         <w:rPr>
           <w:rFonts w:ascii="Courier New" w:eastAsia="Times New Roman" w:hAnsi="Courier New" w:cs="Courier New"/>
@@ -1677,6 +1689,7 @@
         </w:rPr>
         <w:t>MaximumMessageSize</w:t>
       </w:r>
+      <w:proofErr w:type="spellEnd"/>
     </w:p>
     <w:p>
       <w:pPr>
@@ -1972,6 +1985,19 @@
             <w:rStyle w:val="Hyperlink"/>
           </w:rPr>
           <w:t>https://docs.aws.amazon.com/AWSCloudFormation/latest/UserGuide/Welcome.html</w:t>
+        </w:r>
+      </w:hyperlink>
+      <w:r>
+        <w:t xml:space="preserve"> </w:t>
+      </w:r>
+    </w:p>
+    <w:p>
+      <w:hyperlink r:id="rId11" w:history="1">
+        <w:r>
+          <w:rPr>
+            <w:rStyle w:val="Hyperlink"/>
+          </w:rPr>
+          <w:t>https://docs.aws.amazon.com/AWSCloudFormation/latest/UserGuide/aws-resource-sqs-queue.html#cfn-sqs-queue-deduplicationscope</w:t>
         </w:r>
       </w:hyperlink>
       <w:r>

</xml_diff>